<commit_message>
Documentación - Actualización Plan Configuración.
Se añade información necesaria al plan de gestión de configuración.
</commit_message>
<xml_diff>
--- a/Fases_de_desarrollo/02-Elaboracion/07- Gestion de Calidad/E108-OSLO-Plan de Gestión de Configuración.docx
+++ b/Fases_de_desarrollo/02-Elaboracion/07- Gestion de Calidad/E108-OSLO-Plan de Gestión de Configuración.docx
@@ -2627,17 +2627,33 @@
       </w:r>
     </w:p>
     <w:p>
-      <w:pPr>
-        <w:ind w:left="0" w:firstLine="357"/>
+      <w:r>
+        <w:t>Notebook HP Pavilion DV7, procesador AMD A8 con 4GB de me</w:t>
+      </w:r>
+      <w:r>
+        <w:t>moria RAM, tipo de sistema  operativo de 64 bits procesador x64, con acceso a internet.</w:t>
+      </w:r>
+    </w:p>
+    <w:p>
+      <w:r>
+        <w:t>Nombre del dispositivo</w:t>
+      </w:r>
+      <w:r>
+        <w:tab/>
+        <w:t>Bea Procesador</w:t>
+      </w:r>
+      <w:r>
+        <w:tab/>
+        <w:t>AMD Ryzen 7 5700U with Radeon Graphics 1.80 GHz RAM instalada 16,0 GB (15,3 GB utilizable), tipo de sistema operativo de 64 bits procesador x64, con acceso a internet.</w:t>
+      </w:r>
+    </w:p>
+    <w:p>
+      <w:pPr>
         <w:jc w:val="both"/>
       </w:pPr>
-      <w:r>
-        <w:t>Notebook HP Pavilion DV7, procesador AMD A8 con 4GB de memoria RAM con acceso a internet.</w:t>
-      </w:r>
-    </w:p>
-    <w:p>
-      <w:pPr>
-        <w:ind w:left="0" w:firstLine="357"/>
+    </w:p>
+    <w:p>
+      <w:pPr>
         <w:jc w:val="both"/>
       </w:pPr>
       <w:r>
@@ -2823,6 +2839,7 @@
           <w:bCs/>
           <w:lang w:val="es-ES"/>
         </w:rPr>
+        <w:lastRenderedPageBreak/>
         <w:t>Documentación</w:t>
       </w:r>
       <w:r>
@@ -2885,7 +2902,6 @@
           <w:bCs/>
           <w:lang w:val="es-ES"/>
         </w:rPr>
-        <w:lastRenderedPageBreak/>
         <w:t>Main</w:t>
       </w:r>
       <w:r>
@@ -3325,6 +3341,7 @@
         <w:rPr>
           <w:lang w:val="es-ES"/>
         </w:rPr>
+        <w:lastRenderedPageBreak/>
         <w:t>Modelos de casos de uso y diagramas de diseño y arquitectura.</w:t>
       </w:r>
     </w:p>
@@ -3362,7 +3379,6 @@
           <w:bCs/>
           <w:lang w:val="es-ES"/>
         </w:rPr>
-        <w:lastRenderedPageBreak/>
         <w:t>Artefactos gráficos</w:t>
       </w:r>
       <w:r>
@@ -3604,6 +3620,7 @@
               <w:rPr>
                 <w:b/>
               </w:rPr>
+              <w:lastRenderedPageBreak/>
               <w:t xml:space="preserve">FASE: </w:t>
             </w:r>
             <w:r>
@@ -3696,7 +3713,6 @@
               <w:rPr>
                 <w:b/>
               </w:rPr>
-              <w:lastRenderedPageBreak/>
               <w:t>Descripción</w:t>
             </w:r>
           </w:p>
@@ -4438,6 +4454,7 @@
               <w:rPr>
                 <w:b/>
               </w:rPr>
+              <w:lastRenderedPageBreak/>
               <w:t>Elemento</w:t>
             </w:r>
           </w:p>
@@ -4485,11 +4502,7 @@
           </w:tcPr>
           <w:p>
             <w:r>
-              <w:t xml:space="preserve">Análisis que evalúa y describe el funcionamiento del framework UARGFlow proporcionado por la cátedra de </w:t>
-            </w:r>
-            <w:r>
-              <w:lastRenderedPageBreak/>
-              <w:t>laboratorio de desarrollo de software.</w:t>
+              <w:t>Análisis que evalúa y describe el funcionamiento del framework UARGFlow proporcionado por la cátedra de laboratorio de desarrollo de software.</w:t>
             </w:r>
           </w:p>
         </w:tc>
@@ -4514,7 +4527,6 @@
               <w:rPr>
                 <w:b/>
               </w:rPr>
-              <w:lastRenderedPageBreak/>
               <w:t>Área</w:t>
             </w:r>
           </w:p>
@@ -5255,6 +5267,7 @@
               <w:rPr>
                 <w:b/>
               </w:rPr>
+              <w:lastRenderedPageBreak/>
               <w:t>Descripción</w:t>
             </w:r>
           </w:p>
@@ -5266,11 +5279,7 @@
           </w:tcPr>
           <w:p>
             <w:r>
-              <w:t xml:space="preserve">Contiene los elementos necesarios que componen al proyecto en una etapa temprana: Cronograma, identificación, evaluación y análisis de riesgo preliminares como Anexo I, Matriz de trazabilidad </w:t>
-            </w:r>
-            <w:r>
-              <w:lastRenderedPageBreak/>
-              <w:t>preliminar, Estimación preliminar PCU y PCU Ajustados.</w:t>
+              <w:t>Contiene los elementos necesarios que componen al proyecto en una etapa temprana: Cronograma, identificación, evaluación y análisis de riesgo preliminares como Anexo I, Matriz de trazabilidad preliminar, Estimación preliminar PCU y PCU Ajustados.</w:t>
             </w:r>
           </w:p>
         </w:tc>
@@ -5295,7 +5304,6 @@
               <w:rPr>
                 <w:b/>
               </w:rPr>
-              <w:lastRenderedPageBreak/>
               <w:t>Área</w:t>
             </w:r>
           </w:p>
@@ -5945,6 +5953,7 @@
               <w:rPr>
                 <w:b/>
               </w:rPr>
+              <w:lastRenderedPageBreak/>
               <w:t xml:space="preserve">FASE: </w:t>
             </w:r>
             <w:r>
@@ -6048,11 +6057,7 @@
           </w:tcPr>
           <w:p>
             <w:r>
-              <w:t xml:space="preserve">Documento que expresa de forma detallada los servicios </w:t>
-            </w:r>
-            <w:r>
-              <w:lastRenderedPageBreak/>
-              <w:t>que el cliente requiere para el sistema junto a los límites bajo los cuales operará.</w:t>
+              <w:t>Documento que expresa de forma detallada los servicios que el cliente requiere para el sistema junto a los límites bajo los cuales operará.</w:t>
             </w:r>
           </w:p>
         </w:tc>
@@ -6077,7 +6082,6 @@
               <w:rPr>
                 <w:b/>
               </w:rPr>
-              <w:lastRenderedPageBreak/>
               <w:t>Área</w:t>
             </w:r>
           </w:p>
@@ -6545,7 +6549,6 @@
         <w:ind w:left="0" w:firstLine="0"/>
       </w:pPr>
       <w:r>
-        <w:lastRenderedPageBreak/>
         <w:br/>
       </w:r>
       <w:bookmarkStart w:id="16" w:name="_Toc177588059"/>
@@ -7538,7 +7541,7 @@
         <w:rFonts w:ascii="Cambria" w:hAnsi="Cambria" w:cs="Cambria"/>
         <w:noProof/>
       </w:rPr>
-      <w:t>2</w:t>
+      <w:t>6</w:t>
     </w:r>
     <w:r>
       <w:rPr>
@@ -11562,6 +11565,7 @@
   <w:style w:type="character" w:default="1" w:styleId="Fuentedeprrafopredeter">
     <w:name w:val="Default Paragraph Font"/>
     <w:uiPriority w:val="1"/>
+    <w:semiHidden/>
     <w:unhideWhenUsed/>
   </w:style>
   <w:style w:type="table" w:default="1" w:styleId="Tablanormal">
@@ -12554,7 +12558,7 @@
   <a:extraClrSchemeLst/>
   <a:extLst>
     <a:ext uri="{05A4C25C-085E-4340-85A3-A5531E510DB2}">
-      <thm15:themeFamily xmlns:thm15="http://schemas.microsoft.com/office/thememl/2012/main" xmlns="" name="Office Theme" id="{62F939B6-93AF-4DB8-9C6B-D6C7DFDC589F}" vid="{4A3C46E8-61CC-4603-A589-7422A47A8E4A}"/>
+      <thm15:themeFamily xmlns="" xmlns:thm15="http://schemas.microsoft.com/office/thememl/2012/main" name="Office Theme" id="{62F939B6-93AF-4DB8-9C6B-D6C7DFDC589F}" vid="{4A3C46E8-61CC-4603-A589-7422A47A8E4A}"/>
     </a:ext>
   </a:extLst>
 </a:theme>

</xml_diff>